<commit_message>
add bib to gdd
</commit_message>
<xml_diff>
--- a/Assets/Documentation/DefCryGDD.docx
+++ b/Assets/Documentation/DefCryGDD.docx
@@ -11,21 +11,12 @@
           <w:szCs w:val="72"/>
         </w:rPr>
       </w:pPr>
-      <w:proofErr w:type="spellStart"/>
       <w:r>
         <w:rPr>
           <w:sz w:val="72"/>
           <w:szCs w:val="72"/>
         </w:rPr>
-        <w:t>DefCry</w:t>
-      </w:r>
-      <w:proofErr w:type="spellEnd"/>
-      <w:r>
-        <w:rPr>
-          <w:sz w:val="72"/>
-          <w:szCs w:val="72"/>
-        </w:rPr>
-        <w:t xml:space="preserve"> Game Design</w:t>
+        <w:t>DefCry Game Design</w:t>
       </w:r>
     </w:p>
     <w:p>
@@ -221,15 +212,7 @@
                   <w:sz w:val="20"/>
                   <w:szCs w:val="20"/>
                 </w:rPr>
-                <w:t>2 Hi</w:t>
-              </w:r>
-              <w:r>
-                <w:rPr>
-                  <w:color w:val="1155CC"/>
-                  <w:sz w:val="20"/>
-                  <w:szCs w:val="20"/>
-                </w:rPr>
-                <w:t>gh Concept</w:t>
+                <w:t>2 High Concept</w:t>
               </w:r>
             </w:hyperlink>
           </w:p>
@@ -507,15 +490,7 @@
                   <w:sz w:val="20"/>
                   <w:szCs w:val="20"/>
                 </w:rPr>
-                <w:t>11.1 Ch</w:t>
-              </w:r>
-              <w:r>
-                <w:rPr>
-                  <w:color w:val="1155CC"/>
-                  <w:sz w:val="20"/>
-                  <w:szCs w:val="20"/>
-                </w:rPr>
-                <w:t>aracters</w:t>
+                <w:t>11.1 Characters</w:t>
               </w:r>
             </w:hyperlink>
           </w:p>
@@ -1566,7 +1541,6 @@
         </w:rPr>
         <w:t xml:space="preserve">Title: </w:t>
       </w:r>
-      <w:proofErr w:type="spellStart"/>
       <w:r>
         <w:rPr>
           <w:sz w:val="20"/>
@@ -1574,7 +1548,6 @@
         </w:rPr>
         <w:t>DefCry</w:t>
       </w:r>
-      <w:proofErr w:type="spellEnd"/>
     </w:p>
     <w:p>
       <w:r>
@@ -1582,21 +1555,7 @@
           <w:sz w:val="20"/>
           <w:szCs w:val="20"/>
         </w:rPr>
-        <w:t xml:space="preserve">Platform: PC </w:t>
-      </w:r>
-      <w:r>
-        <w:rPr>
-          <w:sz w:val="20"/>
-          <w:szCs w:val="20"/>
-        </w:rPr>
-        <w:t>Standalone</w:t>
-      </w:r>
-      <w:r>
-        <w:rPr>
-          <w:sz w:val="20"/>
-          <w:szCs w:val="20"/>
-        </w:rPr>
-        <w:t xml:space="preserve"> </w:t>
+        <w:t xml:space="preserve">Platform: PC Standalone </w:t>
       </w:r>
     </w:p>
     <w:p>
@@ -1621,14 +1580,7 @@
           <w:sz w:val="20"/>
           <w:szCs w:val="20"/>
         </w:rPr>
-        <w:t>Rat</w:t>
-      </w:r>
-      <w:r>
-        <w:rPr>
-          <w:sz w:val="20"/>
-          <w:szCs w:val="20"/>
-        </w:rPr>
-        <w:t>ing: (10+) ESRB</w:t>
+        <w:t>Rating: (10+) ESRB</w:t>
       </w:r>
     </w:p>
     <w:p>
@@ -1648,7 +1600,6 @@
         </w:rPr>
         <w:t xml:space="preserve">Release date: </w:t>
       </w:r>
-      <w:proofErr w:type="gramStart"/>
       <w:r>
         <w:rPr>
           <w:sz w:val="20"/>
@@ -1661,15 +1612,7 @@
           <w:sz w:val="20"/>
           <w:szCs w:val="20"/>
         </w:rPr>
-        <w:t>,</w:t>
-      </w:r>
-      <w:proofErr w:type="gramEnd"/>
-      <w:r>
-        <w:rPr>
-          <w:sz w:val="20"/>
-          <w:szCs w:val="20"/>
-        </w:rPr>
-        <w:t xml:space="preserve"> 201</w:t>
+        <w:t>, 201</w:t>
       </w:r>
       <w:r>
         <w:rPr>
@@ -1723,15 +1666,7 @@
         <w:t xml:space="preserve">Description: </w:t>
       </w:r>
       <w:r>
-        <w:t xml:space="preserve">Survive multiple waves of </w:t>
-      </w:r>
-      <w:proofErr w:type="spellStart"/>
-      <w:r>
-        <w:t>Orks</w:t>
-      </w:r>
-      <w:proofErr w:type="spellEnd"/>
-      <w:r>
-        <w:t xml:space="preserve"> across 3 challenging levels with nothing but your trusty hand bow and a few magic power ups. Each level gets increasingly more challenging, but to compensate, the later levels will provide more power ups, as well as some barriers to use as cover and as outplay potential. You have 3 lives.</w:t>
+        <w:t>Survive multiple waves of Orks across 3 challenging levels with nothing but your trusty hand bow and a few magic power ups. Each level gets increasingly more challenging, but to compensate, the later levels will provide more power ups, as well as some barriers to use as cover and as outplay potential. You have 3 lives.</w:t>
       </w:r>
     </w:p>
     <w:p>
@@ -1742,10 +1677,7 @@
       <w:bookmarkStart w:id="1" w:name="_95wmo5avc9o5" w:colFirst="0" w:colLast="0"/>
       <w:bookmarkEnd w:id="1"/>
       <w:r>
-        <w:t>2 Hig</w:t>
-      </w:r>
-      <w:r>
-        <w:t>h Concept</w:t>
+        <w:t>2 High Concept</w:t>
       </w:r>
     </w:p>
     <w:p>
@@ -1816,10 +1748,7 @@
         <w:contextualSpacing w:val="0"/>
       </w:pPr>
       <w:r>
-        <w:t>4</w:t>
-      </w:r>
-      <w:r>
-        <w:t xml:space="preserve"> Platform Minimum Requirements</w:t>
+        <w:t>4 Platform Minimum Requirements</w:t>
       </w:r>
     </w:p>
     <w:p>
@@ -1853,15 +1782,7 @@
     </w:p>
     <w:p>
       <w:r>
-        <w:t xml:space="preserve">You find yourself surrounded by </w:t>
-      </w:r>
-      <w:proofErr w:type="spellStart"/>
-      <w:r>
-        <w:t>Orks</w:t>
-      </w:r>
-      <w:proofErr w:type="spellEnd"/>
-      <w:r>
-        <w:t>, with nothing but your trusty bow and some magical power ups to fend them off.</w:t>
+        <w:t>You find yourself surrounded by Orks, with nothing but your trusty bow and some magical power ups to fend them off.</w:t>
       </w:r>
     </w:p>
     <w:p>
@@ -1889,39 +1810,7 @@
     </w:p>
     <w:p>
       <w:r>
-        <w:t xml:space="preserve">The game is set in a closed environment, in which </w:t>
-      </w:r>
-      <w:proofErr w:type="spellStart"/>
-      <w:r>
-        <w:t>orks</w:t>
-      </w:r>
-      <w:proofErr w:type="spellEnd"/>
-      <w:r>
-        <w:t xml:space="preserve"> spawn around the edges of the screen.  The player can move around and fire arrows in any direction, which instantly kill any </w:t>
-      </w:r>
-      <w:proofErr w:type="spellStart"/>
-      <w:r>
-        <w:t>ork</w:t>
-      </w:r>
-      <w:proofErr w:type="spellEnd"/>
-      <w:r>
-        <w:t xml:space="preserve"> it hits. If the player is touched by an </w:t>
-      </w:r>
-      <w:proofErr w:type="spellStart"/>
-      <w:r>
-        <w:t>ork</w:t>
-      </w:r>
-      <w:proofErr w:type="spellEnd"/>
-      <w:r>
-        <w:t xml:space="preserve">, he loses one life. There is a set number of </w:t>
-      </w:r>
-      <w:proofErr w:type="spellStart"/>
-      <w:r>
-        <w:t>orks</w:t>
-      </w:r>
-      <w:proofErr w:type="spellEnd"/>
-      <w:r>
-        <w:t xml:space="preserve"> that spawn each level, and the player must kill them all to move on to the next level. The player must survive to the end of the third level with at least one life left to win.</w:t>
+        <w:t>The game is set in a closed environment, in which orks spawn around the edges of the screen.  The player can move around and fire arrows in any direction, which instantly kill any ork it hits. If the player is touched by an ork, he loses one life. There is a set number of orks that spawn each level, and the player must kill them all to move on to the next level. The player must survive to the end of the third level with at least one life left to win.</w:t>
       </w:r>
     </w:p>
     <w:p>
@@ -1979,10 +1868,7 @@
       <w:bookmarkStart w:id="2" w:name="_18encflsw4ll" w:colFirst="0" w:colLast="0"/>
       <w:bookmarkEnd w:id="2"/>
       <w:r>
-        <w:t>1</w:t>
-      </w:r>
-      <w:r>
-        <w:t xml:space="preserve">0.1 </w:t>
+        <w:t xml:space="preserve">10.1 </w:t>
       </w:r>
       <w:r>
         <w:tab/>
@@ -2095,15 +1981,7 @@
     </w:p>
     <w:p>
       <w:r>
-        <w:t xml:space="preserve">The players lives </w:t>
-      </w:r>
-      <w:proofErr w:type="gramStart"/>
-      <w:r>
-        <w:t>is</w:t>
-      </w:r>
-      <w:proofErr w:type="gramEnd"/>
-      <w:r>
-        <w:t xml:space="preserve"> represented as 3 hearts in the top Left.</w:t>
+        <w:t>The players lives is represented as 3 hearts in the top Left.</w:t>
       </w:r>
     </w:p>
     <w:p>
@@ -2347,10 +2225,7 @@
       </w:r>
       <w:r>
         <w:tab/>
-        <w:t>Character</w:t>
-      </w:r>
-      <w:r>
-        <w:t>s</w:t>
+        <w:t>Characters</w:t>
       </w:r>
     </w:p>
     <w:p>
@@ -2616,13 +2491,8 @@
     <w:p/>
     <w:p>
       <w:r>
-        <w:t xml:space="preserve">Death: The player </w:t>
-      </w:r>
-      <w:proofErr w:type="gramStart"/>
-      <w:r>
-        <w:t>falls down</w:t>
-      </w:r>
-      <w:proofErr w:type="gramEnd"/>
+        <w:t>Death: The player falls down</w:t>
+      </w:r>
     </w:p>
     <w:p>
       <w:r>
@@ -2722,18 +2592,10 @@
         <w:contextualSpacing w:val="0"/>
       </w:pPr>
       <w:r>
-        <w:t>11.</w:t>
-      </w:r>
-      <w:r>
-        <w:t>4</w:t>
-      </w:r>
-      <w:r>
-        <w:t xml:space="preserve"> </w:t>
+        <w:t xml:space="preserve">11.4 </w:t>
       </w:r>
       <w:r>
         <w:tab/>
-      </w:r>
-      <w:r>
         <w:t>Weapons</w:t>
       </w:r>
     </w:p>
@@ -2775,8 +2637,6 @@
       <w:r>
         <w:t>Power ups spawn in the middle of the screen in each level.</w:t>
       </w:r>
-      <w:bookmarkStart w:id="7" w:name="_GoBack"/>
-      <w:bookmarkEnd w:id="7"/>
     </w:p>
     <w:p/>
     <w:p>
@@ -2957,8 +2817,8 @@
         <w:pStyle w:val="Heading2"/>
         <w:contextualSpacing w:val="0"/>
       </w:pPr>
-      <w:bookmarkStart w:id="8" w:name="_vzij6dl7txjp" w:colFirst="0" w:colLast="0"/>
-      <w:bookmarkEnd w:id="8"/>
+      <w:bookmarkStart w:id="7" w:name="_vzij6dl7txjp" w:colFirst="0" w:colLast="0"/>
+      <w:bookmarkEnd w:id="7"/>
       <w:r>
         <w:t xml:space="preserve">13.1 </w:t>
       </w:r>
@@ -3012,23 +2872,15 @@
     <w:p/>
     <w:p>
       <w:r>
-        <w:t xml:space="preserve">There is only one enemy: The </w:t>
-      </w:r>
-      <w:proofErr w:type="spellStart"/>
-      <w:r>
-        <w:t>ork</w:t>
-      </w:r>
-      <w:proofErr w:type="spellEnd"/>
+        <w:t>There is only one enemy: The ork</w:t>
+      </w:r>
     </w:p>
     <w:p>
       <w:r>
         <w:t>This enemy will die to a single arrow, but each arrow can only kill one enemy.</w:t>
       </w:r>
       <w:r>
-        <w:t xml:space="preserve"> </w:t>
-      </w:r>
-      <w:r>
-        <w:t>Enemies spawn at increasingly faster rates each level, then resets to a slow pace at the beginning of the next level. Spawn rates cap at the fastest at the end of the third level.</w:t>
+        <w:t xml:space="preserve"> Enemies spawn at increasingly faster rates each level, then resets to a slow pace at the beginning of the next level. Spawn rates cap at the fastest at the end of the third level.</w:t>
       </w:r>
     </w:p>
     <w:p/>
@@ -3088,15 +2940,7 @@
     <w:p/>
     <w:p>
       <w:r>
-        <w:t xml:space="preserve">Idle: </w:t>
-      </w:r>
-      <w:proofErr w:type="spellStart"/>
-      <w:r>
-        <w:t>Ork</w:t>
-      </w:r>
-      <w:proofErr w:type="spellEnd"/>
-      <w:r>
-        <w:t xml:space="preserve"> stands still</w:t>
+        <w:t>Idle: Ork stands still</w:t>
       </w:r>
     </w:p>
     <w:p>
@@ -3270,21 +3114,8 @@
     <w:p/>
     <w:p>
       <w:r>
-        <w:t xml:space="preserve">Die: The </w:t>
-      </w:r>
-      <w:proofErr w:type="spellStart"/>
-      <w:r>
-        <w:t>Ork</w:t>
-      </w:r>
-      <w:proofErr w:type="spellEnd"/>
-      <w:r>
-        <w:t xml:space="preserve"> </w:t>
-      </w:r>
-      <w:proofErr w:type="gramStart"/>
-      <w:r>
-        <w:t>falls down</w:t>
-      </w:r>
-      <w:proofErr w:type="gramEnd"/>
+        <w:t>Die: The Ork falls down</w:t>
+      </w:r>
     </w:p>
     <w:p>
       <w:r>
@@ -3349,8 +3180,8 @@
         <w:pStyle w:val="Heading1"/>
         <w:contextualSpacing w:val="0"/>
       </w:pPr>
-      <w:bookmarkStart w:id="9" w:name="_2fsh193khuju" w:colFirst="0" w:colLast="0"/>
-      <w:bookmarkEnd w:id="9"/>
+      <w:bookmarkStart w:id="8" w:name="_2fsh193khuju" w:colFirst="0" w:colLast="0"/>
+      <w:bookmarkEnd w:id="8"/>
       <w:r>
         <w:lastRenderedPageBreak/>
         <w:t>14 Art</w:t>
@@ -3361,8 +3192,8 @@
         <w:pStyle w:val="Heading2"/>
         <w:contextualSpacing w:val="0"/>
       </w:pPr>
-      <w:bookmarkStart w:id="10" w:name="_pa31hvmk429q" w:colFirst="0" w:colLast="0"/>
-      <w:bookmarkEnd w:id="10"/>
+      <w:bookmarkStart w:id="9" w:name="_pa31hvmk429q" w:colFirst="0" w:colLast="0"/>
+      <w:bookmarkEnd w:id="9"/>
       <w:r>
         <w:t xml:space="preserve">14.1 </w:t>
       </w:r>
@@ -3427,8 +3258,8 @@
         <w:pStyle w:val="Heading2"/>
         <w:contextualSpacing w:val="0"/>
       </w:pPr>
-      <w:bookmarkStart w:id="11" w:name="_p1hnr6ese69y" w:colFirst="0" w:colLast="0"/>
-      <w:bookmarkEnd w:id="11"/>
+      <w:bookmarkStart w:id="10" w:name="_p1hnr6ese69y" w:colFirst="0" w:colLast="0"/>
+      <w:bookmarkEnd w:id="10"/>
       <w:r>
         <w:t xml:space="preserve">14.2 </w:t>
       </w:r>
@@ -3439,15 +3270,7 @@
     </w:p>
     <w:p>
       <w:r>
-        <w:t xml:space="preserve">First level is meant to be a </w:t>
-      </w:r>
-      <w:proofErr w:type="gramStart"/>
-      <w:r>
-        <w:t>warm up</w:t>
-      </w:r>
-      <w:proofErr w:type="gramEnd"/>
-      <w:r>
-        <w:t>, with minimal enemies, going at slow pace. Second Level and third level has some cover from barriers.</w:t>
+        <w:t>First level is meant to be a warm up, with minimal enemies, going at slow pace. Second Level and third level has some cover from barriers.</w:t>
       </w:r>
     </w:p>
     <w:p/>
@@ -3542,8 +3365,8 @@
         <w:pStyle w:val="Heading2"/>
         <w:contextualSpacing w:val="0"/>
       </w:pPr>
-      <w:bookmarkStart w:id="12" w:name="_6j0c6x7fktyv" w:colFirst="0" w:colLast="0"/>
-      <w:bookmarkEnd w:id="12"/>
+      <w:bookmarkStart w:id="11" w:name="_6j0c6x7fktyv" w:colFirst="0" w:colLast="0"/>
+      <w:bookmarkEnd w:id="11"/>
       <w:r>
         <w:t xml:space="preserve">14.3 </w:t>
       </w:r>
@@ -3562,6 +3385,56 @@
         <w:pStyle w:val="Heading1"/>
         <w:contextualSpacing w:val="0"/>
       </w:pPr>
+      <w:r>
+        <w:t>15 Bibliography</w:t>
+      </w:r>
+    </w:p>
+    <w:p>
+      <w:r>
+        <w:t xml:space="preserve">Arrow sound: </w:t>
+      </w:r>
+      <w:hyperlink r:id="rId66" w:history="1">
+        <w:r>
+          <w:rPr>
+            <w:rStyle w:val="Hyperlink"/>
+          </w:rPr>
+          <w:t>https://www.freesoundeffects.com/free-sounds/arrow-10072/</w:t>
+        </w:r>
+      </w:hyperlink>
+    </w:p>
+    <w:p>
+      <w:r>
+        <w:t xml:space="preserve">Tile Set: </w:t>
+      </w:r>
+      <w:hyperlink r:id="rId67" w:history="1">
+        <w:r>
+          <w:rPr>
+            <w:rStyle w:val="Hyperlink"/>
+          </w:rPr>
+          <w:t>https://opengameart.org/content/dawnlike-16x16-universal-rogue-like-tileset-v181</w:t>
+        </w:r>
+      </w:hyperlink>
+    </w:p>
+    <w:p>
+      <w:r>
+        <w:t xml:space="preserve">Character and enemy: </w:t>
+      </w:r>
+      <w:hyperlink r:id="rId68" w:history="1">
+        <w:r>
+          <w:rPr>
+            <w:rStyle w:val="Hyperlink"/>
+          </w:rPr>
+          <w:t>http://gaurav.munjal.us/Universal-LPC-Spritesheet-Character-Generator/</w:t>
+        </w:r>
+      </w:hyperlink>
+    </w:p>
+    <w:p/>
+    <w:p>
+      <w:r>
+        <w:t>All other assets were made by Ryan Clode</w:t>
+      </w:r>
+      <w:bookmarkStart w:id="12" w:name="_GoBack"/>
+      <w:bookmarkEnd w:id="12"/>
     </w:p>
     <w:sectPr>
       <w:pgSz w:w="12240" w:h="15840"/>
@@ -4305,6 +4178,29 @@
       <w:contextualSpacing/>
     </w:pPr>
   </w:style>
+  <w:style w:type="character" w:styleId="Hyperlink">
+    <w:name w:val="Hyperlink"/>
+    <w:basedOn w:val="DefaultParagraphFont"/>
+    <w:uiPriority w:val="99"/>
+    <w:unhideWhenUsed/>
+    <w:rsid w:val="00BC252A"/>
+    <w:rPr>
+      <w:color w:val="0563C1" w:themeColor="hyperlink"/>
+      <w:u w:val="single"/>
+    </w:rPr>
+  </w:style>
+  <w:style w:type="character" w:styleId="UnresolvedMention">
+    <w:name w:val="Unresolved Mention"/>
+    <w:basedOn w:val="DefaultParagraphFont"/>
+    <w:uiPriority w:val="99"/>
+    <w:semiHidden/>
+    <w:unhideWhenUsed/>
+    <w:rsid w:val="00BC252A"/>
+    <w:rPr>
+      <w:color w:val="605E5C"/>
+      <w:shd w:val="clear" w:color="auto" w:fill="E1DFDD"/>
+    </w:rPr>
+  </w:style>
 </w:styles>
 </file>
 

</xml_diff>